<commit_message>
updated with clarifications of process, sequence
</commit_message>
<xml_diff>
--- a/Technical Files/How-To/HOW TO GENERATE THE DIAGRAM METADATA REPORTS.docx
+++ b/Technical Files/How-To/HOW TO GENERATE THE DIAGRAM METADATA REPORTS.docx
@@ -1,54 +1,13 @@
 
 <file path=word/document.xml><?xml version="1.0" encoding="utf-8"?>
-<w:document xmlns:wpc="http://schemas.microsoft.com/office/word/2010/wordprocessingCanvas" xmlns:cx="http://schemas.microsoft.com/office/drawing/2014/chartex" xmlns:cx1="http://schemas.microsoft.com/office/drawing/2015/9/8/chartex" xmlns:cx2="http://schemas.microsoft.com/office/drawing/2015/10/21/chartex" xmlns:cx3="http://schemas.microsoft.com/office/drawing/2016/5/9/chartex" xmlns:cx4="http://schemas.microsoft.com/office/drawing/2016/5/10/chartex" xmlns:cx5="http://schemas.microsoft.com/office/drawing/2016/5/11/chartex" xmlns:cx6="http://schemas.microsoft.com/office/drawing/2016/5/12/chartex" xmlns:cx7="http://schemas.microsoft.com/office/drawing/2016/5/13/chartex" xmlns:cx8="http://schemas.microsoft.com/office/drawing/2016/5/14/chartex" xmlns:mc="http://schemas.openxmlformats.org/markup-compatibility/2006" xmlns:aink="http://schemas.microsoft.com/office/drawing/2016/ink" xmlns:am3d="http://schemas.microsoft.com/office/drawing/2017/model3d" xmlns:o="urn:schemas-microsoft-com:office:office" xmlns:r="http://schemas.openxmlformats.org/officeDocument/2006/relationships" xmlns:m="http://schemas.openxmlformats.org/officeDocument/2006/math" xmlns:v="urn:schemas-microsoft-com:vml" xmlns:wp14="http://schemas.microsoft.com/office/word/2010/wordprocessingDrawing" xmlns:wp="http://schemas.openxmlformats.org/drawingml/2006/wordprocessingDrawing" xmlns:w10="urn:schemas-microsoft-com:office:word" xmlns:w="http://schemas.openxmlformats.org/wordprocessingml/2006/main" xmlns:w14="http://schemas.microsoft.com/office/word/2010/wordml" xmlns:w15="http://schemas.microsoft.com/office/word/2012/wordml" xmlns:w16cid="http://schemas.microsoft.com/office/word/2016/wordml/cid" xmlns:w16se="http://schemas.microsoft.com/office/word/2015/wordml/symex" xmlns:wpg="http://schemas.microsoft.com/office/word/2010/wordprocessingGroup" xmlns:wpi="http://schemas.microsoft.com/office/word/2010/wordprocessingInk" xmlns:wne="http://schemas.microsoft.com/office/word/2006/wordml" xmlns:wps="http://schemas.microsoft.com/office/word/2010/wordprocessingShape" mc:Ignorable="w14 w15 w16se w16cid wp14">
+<w:document xmlns:wpc="http://schemas.microsoft.com/office/word/2010/wordprocessingCanvas" xmlns:mc="http://schemas.openxmlformats.org/markup-compatibility/2006" xmlns:o="urn:schemas-microsoft-com:office:office" xmlns:r="http://schemas.openxmlformats.org/officeDocument/2006/relationships" xmlns:m="http://schemas.openxmlformats.org/officeDocument/2006/math" xmlns:v="urn:schemas-microsoft-com:vml" xmlns:wp14="http://schemas.microsoft.com/office/word/2010/wordprocessingDrawing" xmlns:wp="http://schemas.openxmlformats.org/drawingml/2006/wordprocessingDrawing" xmlns:w10="urn:schemas-microsoft-com:office:word" xmlns:w="http://schemas.openxmlformats.org/wordprocessingml/2006/main" xmlns:w14="http://schemas.microsoft.com/office/word/2010/wordml" xmlns:w15="http://schemas.microsoft.com/office/word/2012/wordml" xmlns:wpg="http://schemas.microsoft.com/office/word/2010/wordprocessingGroup" xmlns:wpi="http://schemas.microsoft.com/office/word/2010/wordprocessingInk" xmlns:wne="http://schemas.microsoft.com/office/word/2006/wordml" xmlns:wps="http://schemas.microsoft.com/office/word/2010/wordprocessingShape" mc:Ignorable="w14 w15 wp14">
   <w:body>
     <w:p>
       <w:r>
         <w:t>HOW TO GENERATE THE DIAGRAM METADATA REPORTS</w:t>
       </w:r>
-    </w:p>
-    <w:p>
-      <w:r>
-        <w:t xml:space="preserve">As of March 2019, we have been unsuccessful in getting the “Notes” field to properly export from EA to csv (to ultimately be an Excel spreadsheet). The copy/paste process doesn’t properly handle blank lines within the Notes field and puts each piece of the Notes field in its own cell instead of all pieces in one cell. We have searched help information on the EA User Forum, </w:t>
-      </w:r>
-      <w:proofErr w:type="gramStart"/>
-      <w:r>
-        <w:t>and also</w:t>
-      </w:r>
-      <w:proofErr w:type="gramEnd"/>
-      <w:r>
-        <w:t xml:space="preserve"> posted the question to the Forum, with no success, even though one of the expert user forum people said this issue had been fixed. </w:t>
-      </w:r>
-    </w:p>
-    <w:p>
-      <w:r>
-        <w:t xml:space="preserve">So, Wendy </w:t>
-      </w:r>
-      <w:proofErr w:type="gramStart"/>
-      <w:r>
-        <w:t>has to</w:t>
-      </w:r>
-      <w:proofErr w:type="gramEnd"/>
-      <w:r>
-        <w:t xml:space="preserve"> create an Access </w:t>
-      </w:r>
-      <w:proofErr w:type="spellStart"/>
-      <w:r>
-        <w:t>db</w:t>
-      </w:r>
-      <w:proofErr w:type="spellEnd"/>
-      <w:r>
-        <w:t xml:space="preserve"> from EA on an old version of EA, which is on an old computer that she has. </w:t>
-      </w:r>
-    </w:p>
-    <w:p>
-      <w:r>
-        <w:t>How to run an SQL query from within Access:</w:t>
-      </w:r>
-    </w:p>
-    <w:p>
-      <w:r>
-        <w:t>&lt;put instructions here after release&gt;</w:t>
+      <w:r>
+        <w:t xml:space="preserve">     (last updated 20190904)</w:t>
       </w:r>
       <w:bookmarkStart w:id="0" w:name="_GoBack"/>
       <w:bookmarkEnd w:id="0"/>
@@ -56,71 +15,134 @@
     <w:p/>
     <w:p>
       <w:r>
-        <w:t>How to run a</w:t>
-      </w:r>
-      <w:r>
-        <w:t>n</w:t>
-      </w:r>
-      <w:r>
-        <w:t xml:space="preserve"> SQL query from within EA:</w:t>
-      </w:r>
-    </w:p>
-    <w:p>
-      <w:r>
-        <w:t>Edit &gt; Search in Model &gt; change Common Searches in 1st dropdown to My Searches and then click on New Search (+ on magnifying glass)</w:t>
+        <w:t>STEP 1:  STEREOTYPING</w:t>
+      </w:r>
+    </w:p>
+    <w:p>
+      <w:r>
+        <w:t>Make sure all desired diagrams have the stereotype of "BRIDG Home Page View" BEFORE you start this process.  Also, when running these reports for an official BRIDG release, make sure all validation queries have been run and fixes made before starting this process as even an attribute order change can make the reports out of date.</w:t>
+      </w:r>
+    </w:p>
+    <w:p>
+      <w:r>
+        <w:t xml:space="preserve">You can run the following query if you want to check stereotypes (if anything's missing, update the .EAP before going on to next step: </w:t>
+      </w:r>
+    </w:p>
+    <w:p>
+      <w:r>
+        <w:t>SELECT t_diagram.name as [DIAGRAM NAME]</w:t>
+      </w:r>
+    </w:p>
+    <w:p>
+      <w:r>
+        <w:t xml:space="preserve">FROM </w:t>
+      </w:r>
+      <w:proofErr w:type="spellStart"/>
+      <w:r>
+        <w:t>t_diagram</w:t>
+      </w:r>
+      <w:proofErr w:type="spellEnd"/>
+    </w:p>
+    <w:p>
+      <w:r>
+        <w:t xml:space="preserve">WHERE </w:t>
+      </w:r>
+      <w:proofErr w:type="spellStart"/>
+      <w:r>
+        <w:t>t_diagram.Stereotype</w:t>
+      </w:r>
+      <w:proofErr w:type="spellEnd"/>
+      <w:r>
+        <w:t xml:space="preserve"> = 'BRIDG Home Page View';</w:t>
+      </w:r>
+    </w:p>
+    <w:p/>
+    <w:p>
+      <w:r>
+        <w:t>How to run a SQL query from within EA:</w:t>
+      </w:r>
+    </w:p>
+    <w:p>
+      <w:r>
+        <w:t xml:space="preserve">1. Edit &gt; Search in Model </w:t>
+      </w:r>
+    </w:p>
+    <w:p>
+      <w:r>
+        <w:t>2. Change "Common Searches" in 1st dropdown to "My Searches"</w:t>
+      </w:r>
+    </w:p>
+    <w:p>
+      <w:r>
+        <w:t>3. Click on New Search ("+" on magnifying glass) and paste in the query above then run the query with the "&gt;" button.</w:t>
       </w:r>
     </w:p>
     <w:p/>
     <w:p/>
     <w:p>
       <w:r>
-        <w:t>1) Run the following query first, then run the second query (run it once for ALL diagrams returned in this first query), and then export all the results to Excel, set up filtering across all columns and format it (details in #3 below), and then filter by diagram one at a time, copy the displayed rows for one diagram (including the headings you formatted) and paste them in a separate file and make individual diagram-specific title changes:</w:t>
+        <w:t>STEP 2:  CONVERTING THE FILE TO ACCDB</w:t>
+      </w:r>
+    </w:p>
+    <w:p>
+      <w:r>
+        <w:t>Convert the BRIDG.EAP file into an .</w:t>
+      </w:r>
+      <w:proofErr w:type="spellStart"/>
+      <w:r>
+        <w:t>accdb</w:t>
+      </w:r>
+      <w:proofErr w:type="spellEnd"/>
+      <w:r>
+        <w:t xml:space="preserve"> file using a thumb drive and the old </w:t>
+      </w:r>
+      <w:proofErr w:type="spellStart"/>
+      <w:r>
+        <w:t>Samvit</w:t>
+      </w:r>
+      <w:proofErr w:type="spellEnd"/>
+      <w:r>
+        <w:t xml:space="preserve"> laptop with the old version of MS Access on it. (BRIDG.EAP &gt; BRIDG.mdb &gt; open .</w:t>
+      </w:r>
+      <w:proofErr w:type="spellStart"/>
+      <w:r>
+        <w:t>mdb</w:t>
+      </w:r>
+      <w:proofErr w:type="spellEnd"/>
+      <w:r>
+        <w:t xml:space="preserve"> &gt; save as .</w:t>
+      </w:r>
+      <w:proofErr w:type="spellStart"/>
+      <w:r>
+        <w:t>accdb</w:t>
+      </w:r>
+      <w:proofErr w:type="spellEnd"/>
+      <w:r>
+        <w:t>)  Copy the .</w:t>
+      </w:r>
+      <w:proofErr w:type="spellStart"/>
+      <w:r>
+        <w:t>accdb</w:t>
+      </w:r>
+      <w:proofErr w:type="spellEnd"/>
+      <w:r>
+        <w:t xml:space="preserve"> to your laptop for use now and for future reference (handy for running quick queries).</w:t>
       </w:r>
     </w:p>
     <w:p/>
     <w:p>
       <w:r>
-        <w:t>SELECT t_diagram.name as [DIAGRAM NAME]</w:t>
-      </w:r>
-    </w:p>
-    <w:p>
-      <w:r>
-        <w:t xml:space="preserve">FROM </w:t>
-      </w:r>
-      <w:proofErr w:type="spellStart"/>
-      <w:r>
-        <w:t>t_diagram</w:t>
-      </w:r>
-      <w:proofErr w:type="spellEnd"/>
-    </w:p>
-    <w:p>
-      <w:r>
-        <w:t xml:space="preserve">WHERE </w:t>
-      </w:r>
-      <w:proofErr w:type="spellStart"/>
-      <w:r>
-        <w:t>t_</w:t>
-      </w:r>
-      <w:proofErr w:type="gramStart"/>
-      <w:r>
-        <w:t>diagram.Stereotype</w:t>
-      </w:r>
-      <w:proofErr w:type="spellEnd"/>
-      <w:proofErr w:type="gramEnd"/>
-      <w:r>
-        <w:t xml:space="preserve"> = 'BRIDG Home Page View';</w:t>
-      </w:r>
-    </w:p>
-    <w:p/>
-    <w:p/>
-    <w:p>
-      <w:r>
-        <w:t xml:space="preserve">2) Run this query once - returns rows for all diagrams with the stereotype above then follow instructions above for second query: </w:t>
-      </w:r>
-    </w:p>
-    <w:p>
-      <w:r>
-        <w:t>(WARNING:  IF YOU DO ANY EDITS AND DON'T SAVE FIRST, IT EXPORTS QUERY RESULTS WITH PREVIOUSLY SAVED QUERY EVEN IF IT DISPLAYS ROWS FROM EDITE QUERY.</w:t>
+        <w:t>STEP 3:  RUNNING THE REPORT QUERY</w:t>
+      </w:r>
+    </w:p>
+    <w:p>
+      <w:r>
+        <w:t xml:space="preserve">Run this query - it returns rows for all diagrams with the stereotype above - then follow instructions for formatting individual reports below: </w:t>
+      </w:r>
+    </w:p>
+    <w:p>
+      <w:r>
+        <w:t>(WARNING:  IF YOU DO ANY EDITS AND DON'T SAVE FIRST, IT EXPORTS QUERY RESULTS WITH PREVIOUSLY SAVED QUERY EVEN IF IT DISPLAYS ROWS FROM EDITED QUERY.</w:t>
       </w:r>
     </w:p>
     <w:p>
@@ -136,28 +158,40 @@
       </w:r>
     </w:p>
     <w:p>
-      <w:r>
-        <w:t xml:space="preserve">t_diagram.name AS [DIAGRAM NAME], </w:t>
-      </w:r>
-    </w:p>
-    <w:p>
-      <w:r>
-        <w:t xml:space="preserve">t_object.name AS [CLASS NAME], </w:t>
-      </w:r>
-    </w:p>
-    <w:p>
-      <w:r>
-        <w:t xml:space="preserve">t_attribute.name AS [ATTRIBUTE NAME], </w:t>
-      </w:r>
-    </w:p>
-    <w:p>
-      <w:proofErr w:type="spellStart"/>
-      <w:r>
-        <w:t>t_</w:t>
-      </w:r>
-      <w:proofErr w:type="gramStart"/>
-      <w:r>
-        <w:t>attribute.type</w:t>
+      <w:proofErr w:type="gramStart"/>
+      <w:r>
+        <w:t>t_diagram.name</w:t>
+      </w:r>
+      <w:proofErr w:type="gramEnd"/>
+      <w:r>
+        <w:t xml:space="preserve"> AS [DIAGRAM NAME], </w:t>
+      </w:r>
+    </w:p>
+    <w:p>
+      <w:proofErr w:type="gramStart"/>
+      <w:r>
+        <w:t>t_object.name</w:t>
+      </w:r>
+      <w:proofErr w:type="gramEnd"/>
+      <w:r>
+        <w:t xml:space="preserve"> AS [CLASS NAME], </w:t>
+      </w:r>
+    </w:p>
+    <w:p>
+      <w:proofErr w:type="gramStart"/>
+      <w:r>
+        <w:t>t_attribute.name</w:t>
+      </w:r>
+      <w:proofErr w:type="gramEnd"/>
+      <w:r>
+        <w:t xml:space="preserve"> AS [ATTRIBUTE NAME], </w:t>
+      </w:r>
+    </w:p>
+    <w:p>
+      <w:proofErr w:type="spellStart"/>
+      <w:proofErr w:type="gramStart"/>
+      <w:r>
+        <w:t>t_attribute.type</w:t>
       </w:r>
       <w:proofErr w:type="spellEnd"/>
       <w:proofErr w:type="gramEnd"/>
@@ -167,12 +201,9 @@
     </w:p>
     <w:p>
       <w:proofErr w:type="spellStart"/>
-      <w:r>
-        <w:t>t_</w:t>
-      </w:r>
-      <w:proofErr w:type="gramStart"/>
-      <w:r>
-        <w:t>attribute.lowerbound</w:t>
+      <w:proofErr w:type="gramStart"/>
+      <w:r>
+        <w:t>t_attribute.lowerbound</w:t>
       </w:r>
       <w:proofErr w:type="spellEnd"/>
       <w:proofErr w:type="gramEnd"/>
@@ -190,12 +221,9 @@
     </w:p>
     <w:p>
       <w:proofErr w:type="spellStart"/>
-      <w:r>
-        <w:t>t_</w:t>
-      </w:r>
-      <w:proofErr w:type="gramStart"/>
-      <w:r>
-        <w:t>attribute.Notes</w:t>
+      <w:proofErr w:type="gramStart"/>
+      <w:r>
+        <w:t>t_attribute.Notes</w:t>
       </w:r>
       <w:proofErr w:type="spellEnd"/>
       <w:proofErr w:type="gramEnd"/>
@@ -230,15 +258,7 @@
       </w:r>
       <w:proofErr w:type="spellStart"/>
       <w:r>
-        <w:t>t_</w:t>
-      </w:r>
-      <w:proofErr w:type="gramStart"/>
-      <w:r>
-        <w:t>object.Object</w:t>
-      </w:r>
-      <w:proofErr w:type="gramEnd"/>
-      <w:r>
-        <w:t>_ID</w:t>
+        <w:t>t_object.Object_ID</w:t>
       </w:r>
       <w:proofErr w:type="spellEnd"/>
       <w:r>
@@ -267,15 +287,7 @@
       </w:r>
       <w:proofErr w:type="spellStart"/>
       <w:r>
-        <w:t>t_</w:t>
-      </w:r>
-      <w:proofErr w:type="gramStart"/>
-      <w:r>
-        <w:t>diagram.Diagram</w:t>
-      </w:r>
-      <w:proofErr w:type="gramEnd"/>
-      <w:r>
-        <w:t>_ID</w:t>
+        <w:t>t_diagram.Diagram_ID</w:t>
       </w:r>
       <w:proofErr w:type="spellEnd"/>
       <w:r>
@@ -304,15 +316,7 @@
       </w:r>
       <w:proofErr w:type="spellStart"/>
       <w:r>
-        <w:t>t_</w:t>
-      </w:r>
-      <w:proofErr w:type="gramStart"/>
-      <w:r>
-        <w:t>attribute.Object</w:t>
-      </w:r>
-      <w:proofErr w:type="gramEnd"/>
-      <w:r>
-        <w:t>_ID</w:t>
+        <w:t>t_attribute.Object_ID</w:t>
       </w:r>
       <w:proofErr w:type="spellEnd"/>
       <w:r>
@@ -330,15 +334,7 @@
       </w:r>
       <w:proofErr w:type="spellStart"/>
       <w:r>
-        <w:t>t_</w:t>
-      </w:r>
-      <w:proofErr w:type="gramStart"/>
-      <w:r>
-        <w:t>object.Object</w:t>
-      </w:r>
-      <w:proofErr w:type="gramEnd"/>
-      <w:r>
-        <w:t>_Type</w:t>
+        <w:t>t_object.Object_Type</w:t>
       </w:r>
       <w:proofErr w:type="spellEnd"/>
       <w:r>
@@ -347,6 +343,19 @@
     </w:p>
     <w:p>
       <w:r>
+        <w:t xml:space="preserve">AND </w:t>
+      </w:r>
+      <w:proofErr w:type="spellStart"/>
+      <w:r>
+        <w:t>t_diagram.Stereotype</w:t>
+      </w:r>
+      <w:proofErr w:type="spellEnd"/>
+      <w:r>
+        <w:t xml:space="preserve"> = 'BRIDG Home Page View'</w:t>
+      </w:r>
+    </w:p>
+    <w:p>
+      <w:r>
         <w:t xml:space="preserve">AND ( </w:t>
       </w:r>
     </w:p>
@@ -358,19 +367,16 @@
     <w:p>
       <w:r>
         <w:tab/>
-        <w:t xml:space="preserve">    (INSTR(</w:t>
-      </w:r>
-      <w:proofErr w:type="spellStart"/>
-      <w:r>
-        <w:t>t_</w:t>
-      </w:r>
-      <w:proofErr w:type="gramStart"/>
-      <w:r>
-        <w:t>diagram.StyleEx</w:t>
-      </w:r>
-      <w:proofErr w:type="gramEnd"/>
-      <w:r>
-        <w:t>,MID</w:t>
+        <w:t xml:space="preserve">    (</w:t>
+      </w:r>
+      <w:proofErr w:type="gramStart"/>
+      <w:r>
+        <w:t>INSTR(</w:t>
+      </w:r>
+      <w:proofErr w:type="spellStart"/>
+      <w:proofErr w:type="gramEnd"/>
+      <w:r>
+        <w:t>t_diagram.StyleEx,MID</w:t>
       </w:r>
       <w:proofErr w:type="spellEnd"/>
       <w:r>
@@ -380,32 +386,35 @@
     <w:p>
       <w:r>
         <w:tab/>
-        <w:t>AND (INSTR(t_</w:t>
-      </w:r>
-      <w:proofErr w:type="gramStart"/>
-      <w:r>
-        <w:t>diagramobjects.ObjectStyle</w:t>
-      </w:r>
-      <w:proofErr w:type="gramEnd"/>
-      <w:r>
-        <w:t>,'AttPro=0;AttPri=0;AttPub=0;AttPkg=0') = 0)</w:t>
+        <w:t>AND (</w:t>
+      </w:r>
+      <w:proofErr w:type="gramStart"/>
+      <w:r>
+        <w:t>INSTR(</w:t>
+      </w:r>
+      <w:proofErr w:type="gramEnd"/>
+      <w:r>
+        <w:t>t_diagramobjects.ObjectStyle,'AttPro=0;AttPri=0;AttPub=0;AttPkg=0') = 0)</w:t>
       </w:r>
     </w:p>
     <w:p>
       <w:r>
         <w:tab/>
-        <w:t>AND (INSTR(t_</w:t>
-      </w:r>
-      <w:proofErr w:type="gramStart"/>
-      <w:r>
-        <w:t>diagramobjects.</w:t>
+        <w:t>AND (</w:t>
+      </w:r>
+      <w:proofErr w:type="gramStart"/>
+      <w:r>
+        <w:t>INSTR(</w:t>
+      </w:r>
+      <w:proofErr w:type="gramEnd"/>
+      <w:r>
+        <w:t>t_diagramobjects.</w:t>
       </w:r>
       <w:proofErr w:type="spellStart"/>
       <w:r>
         <w:t>ObjectStyle</w:t>
       </w:r>
       <w:proofErr w:type="spellEnd"/>
-      <w:proofErr w:type="gramEnd"/>
       <w:r>
         <w:t>,'</w:t>
       </w:r>
@@ -438,33 +447,30 @@
     <w:p>
       <w:r>
         <w:tab/>
-        <w:t xml:space="preserve">    (INSTR(t_</w:t>
-      </w:r>
-      <w:proofErr w:type="gramStart"/>
-      <w:r>
-        <w:t>diagramobjects.ObjectStyle</w:t>
-      </w:r>
-      <w:proofErr w:type="gramEnd"/>
-      <w:r>
-        <w:t xml:space="preserve">,'AttPro=0;AttPri=0;AttPub=0;AttPkg=0') &gt; 0)     </w:t>
+        <w:t xml:space="preserve">    (</w:t>
+      </w:r>
+      <w:proofErr w:type="gramStart"/>
+      <w:r>
+        <w:t>INSTR(</w:t>
+      </w:r>
+      <w:proofErr w:type="gramEnd"/>
+      <w:r>
+        <w:t xml:space="preserve">t_diagramobjects.ObjectStyle,'AttPro=0;AttPri=0;AttPub=0;AttPkg=0') &gt; 0)     </w:t>
       </w:r>
     </w:p>
     <w:p>
       <w:r>
         <w:tab/>
-        <w:t>AND (INSTR(</w:t>
-      </w:r>
-      <w:proofErr w:type="spellStart"/>
-      <w:r>
-        <w:t>t_</w:t>
-      </w:r>
-      <w:proofErr w:type="gramStart"/>
-      <w:r>
-        <w:t>diagram.StyleEx</w:t>
-      </w:r>
-      <w:proofErr w:type="gramEnd"/>
-      <w:r>
-        <w:t>,MID</w:t>
+        <w:t>AND (</w:t>
+      </w:r>
+      <w:proofErr w:type="gramStart"/>
+      <w:r>
+        <w:t>INSTR(</w:t>
+      </w:r>
+      <w:proofErr w:type="spellStart"/>
+      <w:proofErr w:type="gramEnd"/>
+      <w:r>
+        <w:t>t_diagram.StyleEx,MID</w:t>
       </w:r>
       <w:proofErr w:type="spellEnd"/>
       <w:r>
@@ -474,19 +480,16 @@
     <w:p>
       <w:r>
         <w:tab/>
-        <w:t>AND (INSTR(</w:t>
-      </w:r>
-      <w:proofErr w:type="spellStart"/>
-      <w:r>
-        <w:t>t_</w:t>
-      </w:r>
-      <w:proofErr w:type="gramStart"/>
-      <w:r>
-        <w:t>diagram.StyleEx</w:t>
-      </w:r>
-      <w:proofErr w:type="gramEnd"/>
-      <w:r>
-        <w:t>,MID</w:t>
+        <w:t>AND (</w:t>
+      </w:r>
+      <w:proofErr w:type="gramStart"/>
+      <w:r>
+        <w:t>INSTR(</w:t>
+      </w:r>
+      <w:proofErr w:type="spellStart"/>
+      <w:proofErr w:type="gramEnd"/>
+      <w:r>
+        <w:t>t_diagram.StyleEx,MID</w:t>
       </w:r>
       <w:proofErr w:type="spellEnd"/>
       <w:r>
@@ -512,19 +515,16 @@
     </w:p>
     <w:p>
       <w:r>
-        <w:t xml:space="preserve">        (INSTR(</w:t>
-      </w:r>
-      <w:proofErr w:type="spellStart"/>
-      <w:r>
-        <w:t>t_</w:t>
-      </w:r>
-      <w:proofErr w:type="gramStart"/>
-      <w:r>
-        <w:t>diagram.StyleEx</w:t>
-      </w:r>
-      <w:proofErr w:type="gramEnd"/>
-      <w:r>
-        <w:t>,MID</w:t>
+        <w:t xml:space="preserve">        (</w:t>
+      </w:r>
+      <w:proofErr w:type="gramStart"/>
+      <w:r>
+        <w:t>INSTR(</w:t>
+      </w:r>
+      <w:proofErr w:type="spellStart"/>
+      <w:proofErr w:type="gramEnd"/>
+      <w:r>
+        <w:t>t_diagram.StyleEx,MID</w:t>
       </w:r>
       <w:proofErr w:type="spellEnd"/>
       <w:r>
@@ -533,19 +533,17 @@
     </w:p>
     <w:p>
       <w:r>
-        <w:t xml:space="preserve">    AND (INSTR(</w:t>
-      </w:r>
-      <w:proofErr w:type="spellStart"/>
-      <w:r>
-        <w:t>t_</w:t>
-      </w:r>
-      <w:proofErr w:type="gramStart"/>
-      <w:r>
-        <w:t>diagram.StyleEx</w:t>
-      </w:r>
-      <w:proofErr w:type="gramEnd"/>
-      <w:r>
-        <w:t>,MID</w:t>
+        <w:lastRenderedPageBreak/>
+        <w:t xml:space="preserve">    AND (</w:t>
+      </w:r>
+      <w:proofErr w:type="gramStart"/>
+      <w:r>
+        <w:t>INSTR(</w:t>
+      </w:r>
+      <w:proofErr w:type="spellStart"/>
+      <w:proofErr w:type="gramEnd"/>
+      <w:r>
+        <w:t>t_diagram.StyleEx,MID</w:t>
       </w:r>
       <w:proofErr w:type="spellEnd"/>
       <w:r>
@@ -554,20 +552,22 @@
     </w:p>
     <w:p>
       <w:r>
-        <w:lastRenderedPageBreak/>
         <w:tab/>
-        <w:t>AND (INSTR(t_</w:t>
-      </w:r>
-      <w:proofErr w:type="gramStart"/>
-      <w:r>
-        <w:t>diagramobjects.</w:t>
+        <w:t>AND (</w:t>
+      </w:r>
+      <w:proofErr w:type="gramStart"/>
+      <w:r>
+        <w:t>INSTR(</w:t>
+      </w:r>
+      <w:proofErr w:type="gramEnd"/>
+      <w:r>
+        <w:t>t_diagramobjects.</w:t>
       </w:r>
       <w:proofErr w:type="spellStart"/>
       <w:r>
         <w:t>ObjectStyle</w:t>
       </w:r>
       <w:proofErr w:type="spellEnd"/>
-      <w:proofErr w:type="gramEnd"/>
       <w:r>
         <w:t>,'</w:t>
       </w:r>
@@ -615,19 +615,16 @@
     </w:p>
     <w:p>
       <w:r>
-        <w:t xml:space="preserve">        (INSTR(</w:t>
-      </w:r>
-      <w:proofErr w:type="spellStart"/>
-      <w:r>
-        <w:t>t_</w:t>
-      </w:r>
-      <w:proofErr w:type="gramStart"/>
-      <w:r>
-        <w:t>diagram.StyleEx</w:t>
-      </w:r>
-      <w:proofErr w:type="gramEnd"/>
-      <w:r>
-        <w:t>,MID</w:t>
+        <w:t xml:space="preserve">        (</w:t>
+      </w:r>
+      <w:proofErr w:type="gramStart"/>
+      <w:r>
+        <w:t>INSTR(</w:t>
+      </w:r>
+      <w:proofErr w:type="spellStart"/>
+      <w:proofErr w:type="gramEnd"/>
+      <w:r>
+        <w:t>t_diagram.StyleEx,MID</w:t>
       </w:r>
       <w:proofErr w:type="spellEnd"/>
       <w:r>
@@ -636,19 +633,16 @@
     </w:p>
     <w:p>
       <w:r>
-        <w:t xml:space="preserve">    AND (INSTR(</w:t>
-      </w:r>
-      <w:proofErr w:type="spellStart"/>
-      <w:r>
-        <w:t>t_</w:t>
-      </w:r>
-      <w:proofErr w:type="gramStart"/>
-      <w:r>
-        <w:t>diagram.StyleEx</w:t>
-      </w:r>
-      <w:proofErr w:type="gramEnd"/>
-      <w:r>
-        <w:t>,MID</w:t>
+        <w:t xml:space="preserve">    AND (</w:t>
+      </w:r>
+      <w:proofErr w:type="gramStart"/>
+      <w:r>
+        <w:t>INSTR(</w:t>
+      </w:r>
+      <w:proofErr w:type="spellStart"/>
+      <w:proofErr w:type="gramEnd"/>
+      <w:r>
+        <w:t>t_diagram.StyleEx,MID</w:t>
       </w:r>
       <w:proofErr w:type="spellEnd"/>
       <w:r>
@@ -658,18 +652,21 @@
     <w:p>
       <w:r>
         <w:tab/>
-        <w:t>AND (INSTR(t_</w:t>
-      </w:r>
-      <w:proofErr w:type="gramStart"/>
-      <w:r>
-        <w:t>diagramobjects.</w:t>
+        <w:t>AND (</w:t>
+      </w:r>
+      <w:proofErr w:type="gramStart"/>
+      <w:r>
+        <w:t>INSTR(</w:t>
+      </w:r>
+      <w:proofErr w:type="gramEnd"/>
+      <w:r>
+        <w:t>t_diagramobjects.</w:t>
       </w:r>
       <w:proofErr w:type="spellStart"/>
       <w:r>
         <w:t>ObjectStyle</w:t>
       </w:r>
       <w:proofErr w:type="spellEnd"/>
-      <w:proofErr w:type="gramEnd"/>
       <w:r>
         <w:t>,'</w:t>
       </w:r>
@@ -727,13 +724,23 @@
       </w:r>
     </w:p>
     <w:p>
-      <w:r>
-        <w:t xml:space="preserve">t_diagram.name AS [DIAGRAM NAME], </w:t>
-      </w:r>
-    </w:p>
-    <w:p>
-      <w:r>
-        <w:t xml:space="preserve">t_object.name AS [CLASS NAME], </w:t>
+      <w:proofErr w:type="gramStart"/>
+      <w:r>
+        <w:t>t_diagram.name</w:t>
+      </w:r>
+      <w:proofErr w:type="gramEnd"/>
+      <w:r>
+        <w:t xml:space="preserve"> AS [DIAGRAM NAME], </w:t>
+      </w:r>
+    </w:p>
+    <w:p>
+      <w:proofErr w:type="gramStart"/>
+      <w:r>
+        <w:t>t_object.name</w:t>
+      </w:r>
+      <w:proofErr w:type="gramEnd"/>
+      <w:r>
+        <w:t xml:space="preserve"> AS [CLASS NAME], </w:t>
       </w:r>
     </w:p>
     <w:p>
@@ -753,12 +760,9 @@
     </w:p>
     <w:p>
       <w:proofErr w:type="spellStart"/>
-      <w:r>
-        <w:t>t_</w:t>
-      </w:r>
-      <w:proofErr w:type="gramStart"/>
-      <w:r>
-        <w:t>object.Note</w:t>
+      <w:proofErr w:type="gramStart"/>
+      <w:r>
+        <w:t>t_object.Note</w:t>
       </w:r>
       <w:proofErr w:type="spellEnd"/>
       <w:proofErr w:type="gramEnd"/>
@@ -793,15 +797,7 @@
       </w:r>
       <w:proofErr w:type="spellStart"/>
       <w:r>
-        <w:t>t_</w:t>
-      </w:r>
-      <w:proofErr w:type="gramStart"/>
-      <w:r>
-        <w:t>object.Object</w:t>
-      </w:r>
-      <w:proofErr w:type="gramEnd"/>
-      <w:r>
-        <w:t>_ID</w:t>
+        <w:t>t_object.Object_ID</w:t>
       </w:r>
       <w:proofErr w:type="spellEnd"/>
       <w:r>
@@ -830,15 +826,7 @@
       </w:r>
       <w:proofErr w:type="spellStart"/>
       <w:r>
-        <w:t>t_</w:t>
-      </w:r>
-      <w:proofErr w:type="gramStart"/>
-      <w:r>
-        <w:t>diagram.Diagram</w:t>
-      </w:r>
-      <w:proofErr w:type="gramEnd"/>
-      <w:r>
-        <w:t>_ID</w:t>
+        <w:t>t_diagram.Diagram_ID</w:t>
       </w:r>
       <w:proofErr w:type="spellEnd"/>
       <w:r>
@@ -859,15 +847,7 @@
       </w:r>
       <w:proofErr w:type="spellStart"/>
       <w:r>
-        <w:t>t_</w:t>
-      </w:r>
-      <w:proofErr w:type="gramStart"/>
-      <w:r>
-        <w:t>object.Object</w:t>
-      </w:r>
-      <w:proofErr w:type="gramEnd"/>
-      <w:r>
-        <w:t>_Type</w:t>
+        <w:t>t_object.Object_Type</w:t>
       </w:r>
       <w:proofErr w:type="spellEnd"/>
       <w:r>
@@ -876,47 +856,71 @@
     </w:p>
     <w:p>
       <w:r>
+        <w:t xml:space="preserve">AND </w:t>
+      </w:r>
+      <w:proofErr w:type="spellStart"/>
+      <w:r>
+        <w:t>t_diagram.Stereotype</w:t>
+      </w:r>
+      <w:proofErr w:type="spellEnd"/>
+      <w:r>
+        <w:t xml:space="preserve"> = 'BRIDG Home Page View'</w:t>
+      </w:r>
+    </w:p>
+    <w:p>
+      <w:r>
         <w:t>ORDER BY 1, 2, 3;</w:t>
       </w:r>
     </w:p>
     <w:p/>
     <w:p>
       <w:r>
-        <w:t>3) Here is the formatting to apply to the initial all-diagrams report and individual reports as appropriate (do as much as possible in the all-diagrams version because then when you copy it into a diagram-specific file it will already have most of the formatting done) - see the existing reports as examples to follow re column widths, etc.:</w:t>
+        <w:t>STEP 4:  FORMATTING THE RESULTS</w:t>
       </w:r>
     </w:p>
     <w:p>
       <w:r>
         <w:lastRenderedPageBreak/>
-        <w:t>- Export the report to Excel using the following naming convention:  BRIDG&lt;version#&gt;-&lt;YYYYMMDD&gt;-&lt;DiagramNameNoSpacesNoSpecialChars&gt;.xlsx</w:t>
-      </w:r>
-    </w:p>
-    <w:p>
-      <w:r>
-        <w:t xml:space="preserve">e.g. </w:t>
-      </w:r>
-      <w:proofErr w:type="gramStart"/>
-      <w:r>
-        <w:t>BRIDG5.3Beta-20190204-BRIDGBackBone.xlsx  (</w:t>
-      </w:r>
-      <w:proofErr w:type="gramEnd"/>
-      <w:r>
-        <w:t>replace "&amp;" with "and", keep "." as is)</w:t>
-      </w:r>
-    </w:p>
-    <w:p>
-      <w:r>
-        <w:t>- Format it by adding a title row as "BRIDG &lt;Diagram Name&gt; Metadata Report, generated on &lt;Mon. Day, Year&gt;" in Bold font, size 16</w:t>
-      </w:r>
-    </w:p>
-    <w:p>
-      <w:r>
-        <w:t>- Add another row for the BRIDG URL:  "BRIDGmodel.nci.nih.gov" in Bold font, size 14</w:t>
-      </w:r>
-    </w:p>
-    <w:p>
-      <w:r>
-        <w:t>- (leave out any further header info for now since it may change each time the model is published; keeping it simple)</w:t>
+        <w:t>Here is the formatting to apply to the initial all-diagrams report and individual reports as appropriate (do as much as possible in the all-diagrams version because then when you copy it to make diagram-specific files it will already have most of the formatting done) - see the existing reports as examples to follow re column widths, etc.:</w:t>
+      </w:r>
+    </w:p>
+    <w:p>
+      <w:r>
+        <w:t xml:space="preserve">- Format it by adding a title row as "BRIDG &lt;Diagram Name&gt; Metadata Report, generated on &lt;Mon. Day, Year&gt;" in </w:t>
+      </w:r>
+      <w:proofErr w:type="gramStart"/>
+      <w:r>
+        <w:t>Bold</w:t>
+      </w:r>
+      <w:proofErr w:type="gramEnd"/>
+      <w:r>
+        <w:t xml:space="preserve"> font, size 16</w:t>
+      </w:r>
+    </w:p>
+    <w:p>
+      <w:r>
+        <w:t xml:space="preserve">- Add another row for the BRIDG URL:  "BRIDGmodel.nci.nih.gov" in </w:t>
+      </w:r>
+      <w:proofErr w:type="gramStart"/>
+      <w:r>
+        <w:t>Bold</w:t>
+      </w:r>
+      <w:proofErr w:type="gramEnd"/>
+      <w:r>
+        <w:t xml:space="preserve"> font, size 14</w:t>
+      </w:r>
+    </w:p>
+    <w:p>
+      <w:r>
+        <w:t xml:space="preserve">- (leave out any further header info for now since it may change each time the model is published; </w:t>
+      </w:r>
+      <w:proofErr w:type="gramStart"/>
+      <w:r>
+        <w:t>keeping</w:t>
+      </w:r>
+      <w:proofErr w:type="gramEnd"/>
+      <w:r>
+        <w:t xml:space="preserve"> it simple)</w:t>
       </w:r>
     </w:p>
     <w:p>
@@ -926,6 +930,16 @@
     </w:p>
     <w:p>
       <w:r>
+        <w:t>- Set a fill color for the column heading cells</w:t>
+      </w:r>
+    </w:p>
+    <w:p>
+      <w:r>
+        <w:t>- Turn on display of the cell borders</w:t>
+      </w:r>
+    </w:p>
+    <w:p>
+      <w:r>
         <w:t>- Widen columns so all data shows except in the DESCRIPTION column which needs to be widened AND have word wrap turned on</w:t>
       </w:r>
     </w:p>
@@ -944,9 +958,43 @@
         <w:t>- Set up filtering across all columns for all data rows (omitting title lines of course)</w:t>
       </w:r>
     </w:p>
-    <w:p>
-      <w:r>
-        <w:t xml:space="preserve">- Then upload the file to GitHub in a version-specific folder:  </w:t>
+    <w:p/>
+    <w:p>
+      <w:r>
+        <w:t xml:space="preserve">Now filter by diagram one at a time, copy the displayed rows for one diagram (including the headings you formatted) and paste them in a separate file Name the individual Excel files using the following convention:  </w:t>
+      </w:r>
+    </w:p>
+    <w:p>
+      <w:r>
+        <w:t xml:space="preserve">  BRIDG&lt;version#&gt;-&lt;YYYYMMDD&gt;-&lt;DiagramNameNoSpacesNoSpecialChars&gt;.xlsx</w:t>
+      </w:r>
+    </w:p>
+    <w:p>
+      <w:r>
+        <w:t xml:space="preserve">  </w:t>
+      </w:r>
+      <w:proofErr w:type="gramStart"/>
+      <w:r>
+        <w:t>e.g</w:t>
+      </w:r>
+      <w:proofErr w:type="gramEnd"/>
+      <w:r>
+        <w:t xml:space="preserve">. BRIDG5.3Beta-20190204-BRIDGBackBone.xlsx  (replace "&amp;" with "and", keep "." as is)) </w:t>
+      </w:r>
+    </w:p>
+    <w:p>
+      <w:proofErr w:type="gramStart"/>
+      <w:r>
+        <w:t>and</w:t>
+      </w:r>
+      <w:proofErr w:type="gramEnd"/>
+      <w:r>
+        <w:t xml:space="preserve"> make individual diagram-specific title changes as needed.</w:t>
+      </w:r>
+    </w:p>
+    <w:p>
+      <w:r>
+        <w:t xml:space="preserve">Then upload the file to GitHub in a version-specific folder:  </w:t>
       </w:r>
       <w:proofErr w:type="spellStart"/>
       <w:r>
@@ -957,9 +1005,10 @@
         <w:t>-model / Documents / Diagram Metadata Reports / BRIDG5.3Beta-20190205 (for example) or BRIDG5.3 (for final version)</w:t>
       </w:r>
     </w:p>
-    <w:p>
-      <w:r>
-        <w:t>- CONSIDER ADDITIONAL FORMATTING:  1) setting a fill color for the column heading cells; 2) turning on display of the cell borders</w:t>
+    <w:p/>
+    <w:p>
+      <w:r>
+        <w:t>Follow separate instructions for uploading each of the individual reports to their respective diagrams in the .EAP file.</w:t>
       </w:r>
     </w:p>
     <w:sectPr>
@@ -973,7 +1022,7 @@
 </file>
 
 <file path=word/styles.xml><?xml version="1.0" encoding="utf-8"?>
-<w:styles xmlns:mc="http://schemas.openxmlformats.org/markup-compatibility/2006" xmlns:r="http://schemas.openxmlformats.org/officeDocument/2006/relationships" xmlns:w="http://schemas.openxmlformats.org/wordprocessingml/2006/main" xmlns:w14="http://schemas.microsoft.com/office/word/2010/wordml" xmlns:w15="http://schemas.microsoft.com/office/word/2012/wordml" xmlns:w16cid="http://schemas.microsoft.com/office/word/2016/wordml/cid" xmlns:w16se="http://schemas.microsoft.com/office/word/2015/wordml/symex" mc:Ignorable="w14 w15 w16se w16cid">
+<w:styles xmlns:mc="http://schemas.openxmlformats.org/markup-compatibility/2006" xmlns:r="http://schemas.openxmlformats.org/officeDocument/2006/relationships" xmlns:w="http://schemas.openxmlformats.org/wordprocessingml/2006/main" xmlns:w14="http://schemas.microsoft.com/office/word/2010/wordml" xmlns:w15="http://schemas.microsoft.com/office/word/2012/wordml" mc:Ignorable="w14 w15">
   <w:docDefaults>
     <w:rPrDefault>
       <w:rPr>
@@ -989,7 +1038,7 @@
       </w:pPr>
     </w:pPrDefault>
   </w:docDefaults>
-  <w:latentStyles w:defLockedState="0" w:defUIPriority="99" w:defSemiHidden="0" w:defUnhideWhenUsed="0" w:defQFormat="0" w:count="375">
+  <w:latentStyles w:defLockedState="0" w:defUIPriority="99" w:defSemiHidden="0" w:defUnhideWhenUsed="0" w:defQFormat="0" w:count="371">
     <w:lsdException w:name="Normal" w:uiPriority="0" w:qFormat="1"/>
     <w:lsdException w:name="heading 1" w:uiPriority="9" w:qFormat="1"/>
     <w:lsdException w:name="heading 2" w:semiHidden="1" w:uiPriority="9" w:unhideWhenUsed="1" w:qFormat="1"/>
@@ -1361,10 +1410,6 @@
     <w:lsdException w:name="List Table 5 Dark Accent 6" w:uiPriority="50"/>
     <w:lsdException w:name="List Table 6 Colorful Accent 6" w:uiPriority="51"/>
     <w:lsdException w:name="List Table 7 Colorful Accent 6" w:uiPriority="52"/>
-    <w:lsdException w:name="Mention" w:semiHidden="1" w:unhideWhenUsed="1"/>
-    <w:lsdException w:name="Smart Hyperlink" w:semiHidden="1" w:unhideWhenUsed="1"/>
-    <w:lsdException w:name="Hashtag" w:semiHidden="1" w:unhideWhenUsed="1"/>
-    <w:lsdException w:name="Unresolved Mention" w:semiHidden="1" w:unhideWhenUsed="1"/>
   </w:latentStyles>
   <w:style w:type="paragraph" w:default="1" w:styleId="Normal">
     <w:name w:val="Normal"/>

</xml_diff>